<commit_message>
new version with IDs removed.
</commit_message>
<xml_diff>
--- a/Tasty Bytes - Business and technical requirements.docx
+++ b/Tasty Bytes - Business and technical requirements.docx
@@ -1479,6 +1479,972 @@
     </w:p>
     <w:p>
       <w:pPr>
+        <w:spacing w:after="0" w:lineRule="auto"/>
+        <w:rPr/>
+      </w:pPr>
+      <w:r>
+        <w:rPr>
+          <w:rtl w:val="0"/>
+        </w:rPr>
+      </w:r>
+    </w:p>
+    <w:p>
+      <w:pPr>
+        <w:spacing w:after="0" w:lineRule="auto"/>
+        <w:rPr>
+          <w:rFonts w:ascii="Roboto Mono" w:cs="Roboto Mono" w:eastAsia="Roboto Mono" w:hAnsi="Roboto Mono"/>
+          <w:color w:val="b80672"/>
+          <w:sz w:val="18"/>
+          <w:szCs w:val="18"/>
+        </w:rPr>
+      </w:pPr>
+      <w:r>
+        <w:rPr>
+          <w:rtl w:val="0"/>
+        </w:rPr>
+        <w:t xml:space="preserve"></w:t>
+      </w:r>
+      <w:r>
+        <w:rPr>
+          <w:rFonts w:ascii="Roboto Mono" w:cs="Roboto Mono" w:eastAsia="Roboto Mono" w:hAnsi="Roboto Mono"/>
+          <w:color w:val="b80672"/>
+          <w:sz w:val="18"/>
+          <w:szCs w:val="18"/>
+          <w:rtl w:val="0"/>
+        </w:rPr>
+        <w:t xml:space="preserve">-- SAMPLE query to extract issues from a review</w:t>
+      </w:r>
+    </w:p>
+    <w:p>
+      <w:pPr>
+        <w:spacing w:after="0" w:lineRule="auto"/>
+        <w:rPr>
+          <w:rFonts w:ascii="Roboto Mono" w:cs="Roboto Mono" w:eastAsia="Roboto Mono" w:hAnsi="Roboto Mono"/>
+          <w:color w:val="37474f"/>
+          <w:sz w:val="18"/>
+          <w:szCs w:val="18"/>
+        </w:rPr>
+      </w:pPr>
+      <w:r>
+        <w:rPr>
+          <w:rFonts w:ascii="Roboto Mono" w:cs="Roboto Mono" w:eastAsia="Roboto Mono" w:hAnsi="Roboto Mono"/>
+          <w:color w:val="37474f"/>
+          <w:sz w:val="18"/>
+          <w:szCs w:val="18"/>
+          <w:rtl w:val="0"/>
+        </w:rPr>
+        <w:t xml:space="preserve">S</w:t>
+      </w:r>
+      <w:r>
+        <w:rPr>
+          <w:rFonts w:ascii="Roboto Mono" w:cs="Roboto Mono" w:eastAsia="Roboto Mono" w:hAnsi="Roboto Mono"/>
+          <w:color w:val="1967d2"/>
+          <w:sz w:val="18"/>
+          <w:szCs w:val="18"/>
+          <w:rtl w:val="0"/>
+        </w:rPr>
+        <w:t xml:space="preserve">ELECT</w:t>
+      </w:r>
+      <w:r>
+        <w:rPr>
+          <w:rFonts w:ascii="Roboto Mono" w:cs="Roboto Mono" w:eastAsia="Roboto Mono" w:hAnsi="Roboto Mono"/>
+          <w:color w:val="37474f"/>
+          <w:sz w:val="18"/>
+          <w:szCs w:val="18"/>
+          <w:rtl w:val="0"/>
+        </w:rPr>
+        <w:t xml:space="preserve"> </w:t>
+      </w:r>
+    </w:p>
+    <w:p>
+      <w:pPr>
+        <w:rPr>
+          <w:rFonts w:ascii="Roboto Mono" w:cs="Roboto Mono" w:eastAsia="Roboto Mono" w:hAnsi="Roboto Mono"/>
+          <w:color w:val="37474f"/>
+          <w:sz w:val="18"/>
+          <w:szCs w:val="18"/>
+        </w:rPr>
+      </w:pPr>
+      <w:r>
+        <w:rPr>
+          <w:rFonts w:ascii="Roboto Mono" w:cs="Roboto Mono" w:eastAsia="Roboto Mono" w:hAnsi="Roboto Mono"/>
+          <w:color w:val="37474f"/>
+          <w:sz w:val="18"/>
+          <w:szCs w:val="18"/>
+          <w:rtl w:val="0"/>
+        </w:rPr>
+        <w:t xml:space="preserve">        REVIEW_ID,</w:t>
+      </w:r>
+    </w:p>
+    <w:p>
+      <w:pPr>
+        <w:rPr>
+          <w:rFonts w:ascii="Roboto Mono" w:cs="Roboto Mono" w:eastAsia="Roboto Mono" w:hAnsi="Roboto Mono"/>
+          <w:color w:val="37474f"/>
+          <w:sz w:val="18"/>
+          <w:szCs w:val="18"/>
+        </w:rPr>
+      </w:pPr>
+      <w:r>
+        <w:rPr>
+          <w:rFonts w:ascii="Roboto Mono" w:cs="Roboto Mono" w:eastAsia="Roboto Mono" w:hAnsi="Roboto Mono"/>
+          <w:color w:val="37474f"/>
+          <w:sz w:val="18"/>
+          <w:szCs w:val="18"/>
+          <w:rtl w:val="0"/>
+        </w:rPr>
+        <w:t xml:space="preserve">        AI_COMPLETE(</w:t>
+      </w:r>
+    </w:p>
+    <w:p>
+      <w:pPr>
+        <w:rPr>
+          <w:rFonts w:ascii="Roboto Mono" w:cs="Roboto Mono" w:eastAsia="Roboto Mono" w:hAnsi="Roboto Mono"/>
+          <w:color w:val="37474f"/>
+          <w:sz w:val="18"/>
+          <w:szCs w:val="18"/>
+        </w:rPr>
+      </w:pPr>
+      <w:r>
+        <w:rPr>
+          <w:rFonts w:ascii="Roboto Mono" w:cs="Roboto Mono" w:eastAsia="Roboto Mono" w:hAnsi="Roboto Mono"/>
+          <w:color w:val="37474f"/>
+          <w:sz w:val="18"/>
+          <w:szCs w:val="18"/>
+          <w:rtl w:val="0"/>
+        </w:rPr>
+        <w:t xml:space="preserve">            model =&gt; </w:t>
+      </w:r>
+      <w:r>
+        <w:rPr>
+          <w:rFonts w:ascii="Roboto Mono" w:cs="Roboto Mono" w:eastAsia="Roboto Mono" w:hAnsi="Roboto Mono"/>
+          <w:color w:val="188038"/>
+          <w:sz w:val="18"/>
+          <w:szCs w:val="18"/>
+          <w:rtl w:val="0"/>
+        </w:rPr>
+        <w:t xml:space="preserve">'claude-4-sonnet'</w:t>
+      </w:r>
+      <w:r>
+        <w:rPr>
+          <w:rFonts w:ascii="Roboto Mono" w:cs="Roboto Mono" w:eastAsia="Roboto Mono" w:hAnsi="Roboto Mono"/>
+          <w:color w:val="37474f"/>
+          <w:sz w:val="18"/>
+          <w:szCs w:val="18"/>
+          <w:rtl w:val="0"/>
+        </w:rPr>
+        <w:t xml:space="preserve">,</w:t>
+      </w:r>
+    </w:p>
+    <w:p>
+      <w:pPr>
+        <w:rPr>
+          <w:rFonts w:ascii="Roboto Mono" w:cs="Roboto Mono" w:eastAsia="Roboto Mono" w:hAnsi="Roboto Mono"/>
+          <w:color w:val="37474f"/>
+          <w:sz w:val="18"/>
+          <w:szCs w:val="18"/>
+        </w:rPr>
+      </w:pPr>
+      <w:r>
+        <w:rPr>
+          <w:rFonts w:ascii="Roboto Mono" w:cs="Roboto Mono" w:eastAsia="Roboto Mono" w:hAnsi="Roboto Mono"/>
+          <w:color w:val="37474f"/>
+          <w:sz w:val="18"/>
+          <w:szCs w:val="18"/>
+          <w:rtl w:val="0"/>
+        </w:rPr>
+        <w:t xml:space="preserve">            prompt =&gt; </w:t>
+      </w:r>
+      <w:r>
+        <w:rPr>
+          <w:rFonts w:ascii="Roboto Mono" w:cs="Roboto Mono" w:eastAsia="Roboto Mono" w:hAnsi="Roboto Mono"/>
+          <w:color w:val="188038"/>
+          <w:sz w:val="18"/>
+          <w:szCs w:val="18"/>
+          <w:rtl w:val="0"/>
+        </w:rPr>
+        <w:t xml:space="preserve">'Analyze this food truck customer review and identify specific areas for improvement. Classify areas for improvement as operational issue, food quality issue, service issue. : '</w:t>
+      </w:r>
+      <w:r>
+        <w:rPr>
+          <w:rFonts w:ascii="Roboto Mono" w:cs="Roboto Mono" w:eastAsia="Roboto Mono" w:hAnsi="Roboto Mono"/>
+          <w:color w:val="37474f"/>
+          <w:sz w:val="18"/>
+          <w:szCs w:val="18"/>
+          <w:rtl w:val="0"/>
+        </w:rPr>
+        <w:t xml:space="preserve"> || REVIEW,</w:t>
+      </w:r>
+    </w:p>
+    <w:p>
+      <w:pPr>
+        <w:rPr>
+          <w:rFonts w:ascii="Roboto Mono" w:cs="Roboto Mono" w:eastAsia="Roboto Mono" w:hAnsi="Roboto Mono"/>
+          <w:color w:val="37474f"/>
+          <w:sz w:val="18"/>
+          <w:szCs w:val="18"/>
+        </w:rPr>
+      </w:pPr>
+      <w:r>
+        <w:rPr>
+          <w:rFonts w:ascii="Roboto Mono" w:cs="Roboto Mono" w:eastAsia="Roboto Mono" w:hAnsi="Roboto Mono"/>
+          <w:color w:val="37474f"/>
+          <w:sz w:val="18"/>
+          <w:szCs w:val="18"/>
+          <w:rtl w:val="0"/>
+        </w:rPr>
+        <w:t xml:space="preserve">            response_format =&gt; {</w:t>
+      </w:r>
+    </w:p>
+    <w:p>
+      <w:pPr>
+        <w:rPr>
+          <w:rFonts w:ascii="Roboto Mono" w:cs="Roboto Mono" w:eastAsia="Roboto Mono" w:hAnsi="Roboto Mono"/>
+          <w:color w:val="37474f"/>
+          <w:sz w:val="18"/>
+          <w:szCs w:val="18"/>
+        </w:rPr>
+      </w:pPr>
+      <w:r>
+        <w:rPr>
+          <w:rFonts w:ascii="Roboto Mono" w:cs="Roboto Mono" w:eastAsia="Roboto Mono" w:hAnsi="Roboto Mono"/>
+          <w:color w:val="37474f"/>
+          <w:sz w:val="18"/>
+          <w:szCs w:val="18"/>
+          <w:rtl w:val="0"/>
+        </w:rPr>
+        <w:t xml:space="preserve">                        </w:t>
+      </w:r>
+      <w:r>
+        <w:rPr>
+          <w:rFonts w:ascii="Roboto Mono" w:cs="Roboto Mono" w:eastAsia="Roboto Mono" w:hAnsi="Roboto Mono"/>
+          <w:color w:val="188038"/>
+          <w:sz w:val="18"/>
+          <w:szCs w:val="18"/>
+          <w:rtl w:val="0"/>
+        </w:rPr>
+        <w:t xml:space="preserve">'type'</w:t>
+      </w:r>
+      <w:r>
+        <w:rPr>
+          <w:rFonts w:ascii="Roboto Mono" w:cs="Roboto Mono" w:eastAsia="Roboto Mono" w:hAnsi="Roboto Mono"/>
+          <w:color w:val="37474f"/>
+          <w:sz w:val="18"/>
+          <w:szCs w:val="18"/>
+          <w:rtl w:val="0"/>
+        </w:rPr>
+        <w:t xml:space="preserve"> : </w:t>
+      </w:r>
+      <w:r>
+        <w:rPr>
+          <w:rFonts w:ascii="Roboto Mono" w:cs="Roboto Mono" w:eastAsia="Roboto Mono" w:hAnsi="Roboto Mono"/>
+          <w:color w:val="188038"/>
+          <w:sz w:val="18"/>
+          <w:szCs w:val="18"/>
+          <w:rtl w:val="0"/>
+        </w:rPr>
+        <w:t xml:space="preserve">'json'</w:t>
+      </w:r>
+      <w:r>
+        <w:rPr>
+          <w:rFonts w:ascii="Roboto Mono" w:cs="Roboto Mono" w:eastAsia="Roboto Mono" w:hAnsi="Roboto Mono"/>
+          <w:color w:val="37474f"/>
+          <w:sz w:val="18"/>
+          <w:szCs w:val="18"/>
+          <w:rtl w:val="0"/>
+        </w:rPr>
+        <w:t xml:space="preserve">,</w:t>
+      </w:r>
+    </w:p>
+    <w:p>
+      <w:pPr>
+        <w:rPr>
+          <w:rFonts w:ascii="Roboto Mono" w:cs="Roboto Mono" w:eastAsia="Roboto Mono" w:hAnsi="Roboto Mono"/>
+          <w:color w:val="37474f"/>
+          <w:sz w:val="18"/>
+          <w:szCs w:val="18"/>
+        </w:rPr>
+      </w:pPr>
+      <w:r>
+        <w:rPr>
+          <w:rFonts w:ascii="Roboto Mono" w:cs="Roboto Mono" w:eastAsia="Roboto Mono" w:hAnsi="Roboto Mono"/>
+          <w:color w:val="37474f"/>
+          <w:sz w:val="18"/>
+          <w:szCs w:val="18"/>
+          <w:rtl w:val="0"/>
+        </w:rPr>
+        <w:t xml:space="preserve">                        </w:t>
+      </w:r>
+      <w:r>
+        <w:rPr>
+          <w:rFonts w:ascii="Roboto Mono" w:cs="Roboto Mono" w:eastAsia="Roboto Mono" w:hAnsi="Roboto Mono"/>
+          <w:color w:val="188038"/>
+          <w:sz w:val="18"/>
+          <w:szCs w:val="18"/>
+          <w:rtl w:val="0"/>
+        </w:rPr>
+        <w:t xml:space="preserve">'schema'</w:t>
+      </w:r>
+      <w:r>
+        <w:rPr>
+          <w:rFonts w:ascii="Roboto Mono" w:cs="Roboto Mono" w:eastAsia="Roboto Mono" w:hAnsi="Roboto Mono"/>
+          <w:color w:val="37474f"/>
+          <w:sz w:val="18"/>
+          <w:szCs w:val="18"/>
+          <w:rtl w:val="0"/>
+        </w:rPr>
+        <w:t xml:space="preserve"> : {</w:t>
+      </w:r>
+    </w:p>
+    <w:p>
+      <w:pPr>
+        <w:rPr>
+          <w:rFonts w:ascii="Roboto Mono" w:cs="Roboto Mono" w:eastAsia="Roboto Mono" w:hAnsi="Roboto Mono"/>
+          <w:color w:val="37474f"/>
+          <w:sz w:val="18"/>
+          <w:szCs w:val="18"/>
+        </w:rPr>
+      </w:pPr>
+      <w:r>
+        <w:rPr>
+          <w:rFonts w:ascii="Roboto Mono" w:cs="Roboto Mono" w:eastAsia="Roboto Mono" w:hAnsi="Roboto Mono"/>
+          <w:color w:val="37474f"/>
+          <w:sz w:val="18"/>
+          <w:szCs w:val="18"/>
+          <w:rtl w:val="0"/>
+        </w:rPr>
+        <w:t xml:space="preserve">                                </w:t>
+      </w:r>
+      <w:r>
+        <w:rPr>
+          <w:rFonts w:ascii="Roboto Mono" w:cs="Roboto Mono" w:eastAsia="Roboto Mono" w:hAnsi="Roboto Mono"/>
+          <w:color w:val="188038"/>
+          <w:sz w:val="18"/>
+          <w:szCs w:val="18"/>
+          <w:rtl w:val="0"/>
+        </w:rPr>
+        <w:t xml:space="preserve">'type'</w:t>
+      </w:r>
+      <w:r>
+        <w:rPr>
+          <w:rFonts w:ascii="Roboto Mono" w:cs="Roboto Mono" w:eastAsia="Roboto Mono" w:hAnsi="Roboto Mono"/>
+          <w:color w:val="37474f"/>
+          <w:sz w:val="18"/>
+          <w:szCs w:val="18"/>
+          <w:rtl w:val="0"/>
+        </w:rPr>
+        <w:t xml:space="preserve"> : </w:t>
+      </w:r>
+      <w:r>
+        <w:rPr>
+          <w:rFonts w:ascii="Roboto Mono" w:cs="Roboto Mono" w:eastAsia="Roboto Mono" w:hAnsi="Roboto Mono"/>
+          <w:color w:val="188038"/>
+          <w:sz w:val="18"/>
+          <w:szCs w:val="18"/>
+          <w:rtl w:val="0"/>
+        </w:rPr>
+        <w:t xml:space="preserve">'object'</w:t>
+      </w:r>
+      <w:r>
+        <w:rPr>
+          <w:rFonts w:ascii="Roboto Mono" w:cs="Roboto Mono" w:eastAsia="Roboto Mono" w:hAnsi="Roboto Mono"/>
+          <w:color w:val="37474f"/>
+          <w:sz w:val="18"/>
+          <w:szCs w:val="18"/>
+          <w:rtl w:val="0"/>
+        </w:rPr>
+        <w:t xml:space="preserve">, </w:t>
+      </w:r>
+      <w:r>
+        <w:rPr>
+          <w:rFonts w:ascii="Roboto Mono" w:cs="Roboto Mono" w:eastAsia="Roboto Mono" w:hAnsi="Roboto Mono"/>
+          <w:color w:val="188038"/>
+          <w:sz w:val="18"/>
+          <w:szCs w:val="18"/>
+          <w:rtl w:val="0"/>
+        </w:rPr>
+        <w:t xml:space="preserve">'properties'</w:t>
+      </w:r>
+      <w:r>
+        <w:rPr>
+          <w:rFonts w:ascii="Roboto Mono" w:cs="Roboto Mono" w:eastAsia="Roboto Mono" w:hAnsi="Roboto Mono"/>
+          <w:color w:val="37474f"/>
+          <w:sz w:val="18"/>
+          <w:szCs w:val="18"/>
+          <w:rtl w:val="0"/>
+        </w:rPr>
+        <w:t xml:space="preserve"> : {</w:t>
+      </w:r>
+    </w:p>
+    <w:p>
+      <w:pPr>
+        <w:rPr>
+          <w:rFonts w:ascii="Roboto Mono" w:cs="Roboto Mono" w:eastAsia="Roboto Mono" w:hAnsi="Roboto Mono"/>
+          <w:color w:val="37474f"/>
+          <w:sz w:val="18"/>
+          <w:szCs w:val="18"/>
+        </w:rPr>
+      </w:pPr>
+      <w:r>
+        <w:rPr>
+          <w:rFonts w:ascii="Roboto Mono" w:cs="Roboto Mono" w:eastAsia="Roboto Mono" w:hAnsi="Roboto Mono"/>
+          <w:color w:val="37474f"/>
+          <w:sz w:val="18"/>
+          <w:szCs w:val="18"/>
+          <w:rtl w:val="0"/>
+        </w:rPr>
+        <w:t xml:space="preserve">                                    </w:t>
+      </w:r>
+      <w:r>
+        <w:rPr>
+          <w:rFonts w:ascii="Roboto Mono" w:cs="Roboto Mono" w:eastAsia="Roboto Mono" w:hAnsi="Roboto Mono"/>
+          <w:color w:val="188038"/>
+          <w:sz w:val="18"/>
+          <w:szCs w:val="18"/>
+          <w:rtl w:val="0"/>
+        </w:rPr>
+        <w:t xml:space="preserve">'areas_for_improvement'</w:t>
+      </w:r>
+      <w:r>
+        <w:rPr>
+          <w:rFonts w:ascii="Roboto Mono" w:cs="Roboto Mono" w:eastAsia="Roboto Mono" w:hAnsi="Roboto Mono"/>
+          <w:color w:val="37474f"/>
+          <w:sz w:val="18"/>
+          <w:szCs w:val="18"/>
+          <w:rtl w:val="0"/>
+        </w:rPr>
+        <w:t xml:space="preserve">: {</w:t>
+      </w:r>
+      <w:r>
+        <w:rPr>
+          <w:rFonts w:ascii="Roboto Mono" w:cs="Roboto Mono" w:eastAsia="Roboto Mono" w:hAnsi="Roboto Mono"/>
+          <w:color w:val="188038"/>
+          <w:sz w:val="18"/>
+          <w:szCs w:val="18"/>
+          <w:rtl w:val="0"/>
+        </w:rPr>
+        <w:t xml:space="preserve">'type'</w:t>
+      </w:r>
+      <w:r>
+        <w:rPr>
+          <w:rFonts w:ascii="Roboto Mono" w:cs="Roboto Mono" w:eastAsia="Roboto Mono" w:hAnsi="Roboto Mono"/>
+          <w:color w:val="37474f"/>
+          <w:sz w:val="18"/>
+          <w:szCs w:val="18"/>
+          <w:rtl w:val="0"/>
+        </w:rPr>
+        <w:t xml:space="preserve"> : </w:t>
+      </w:r>
+      <w:r>
+        <w:rPr>
+          <w:rFonts w:ascii="Roboto Mono" w:cs="Roboto Mono" w:eastAsia="Roboto Mono" w:hAnsi="Roboto Mono"/>
+          <w:color w:val="188038"/>
+          <w:sz w:val="18"/>
+          <w:szCs w:val="18"/>
+          <w:rtl w:val="0"/>
+        </w:rPr>
+        <w:t xml:space="preserve">'object'</w:t>
+      </w:r>
+      <w:r>
+        <w:rPr>
+          <w:rFonts w:ascii="Roboto Mono" w:cs="Roboto Mono" w:eastAsia="Roboto Mono" w:hAnsi="Roboto Mono"/>
+          <w:color w:val="37474f"/>
+          <w:sz w:val="18"/>
+          <w:szCs w:val="18"/>
+          <w:rtl w:val="0"/>
+        </w:rPr>
+        <w:t xml:space="preserve">, </w:t>
+      </w:r>
+      <w:r>
+        <w:rPr>
+          <w:rFonts w:ascii="Roboto Mono" w:cs="Roboto Mono" w:eastAsia="Roboto Mono" w:hAnsi="Roboto Mono"/>
+          <w:color w:val="188038"/>
+          <w:sz w:val="18"/>
+          <w:szCs w:val="18"/>
+          <w:rtl w:val="0"/>
+        </w:rPr>
+        <w:t xml:space="preserve">'properties'</w:t>
+      </w:r>
+      <w:r>
+        <w:rPr>
+          <w:rFonts w:ascii="Roboto Mono" w:cs="Roboto Mono" w:eastAsia="Roboto Mono" w:hAnsi="Roboto Mono"/>
+          <w:color w:val="37474f"/>
+          <w:sz w:val="18"/>
+          <w:szCs w:val="18"/>
+          <w:rtl w:val="0"/>
+        </w:rPr>
+        <w:t xml:space="preserve">: {</w:t>
+      </w:r>
+    </w:p>
+    <w:p>
+      <w:pPr>
+        <w:rPr>
+          <w:rFonts w:ascii="Roboto Mono" w:cs="Roboto Mono" w:eastAsia="Roboto Mono" w:hAnsi="Roboto Mono"/>
+          <w:color w:val="37474f"/>
+          <w:sz w:val="18"/>
+          <w:szCs w:val="18"/>
+        </w:rPr>
+      </w:pPr>
+      <w:r>
+        <w:rPr>
+          <w:rFonts w:ascii="Roboto Mono" w:cs="Roboto Mono" w:eastAsia="Roboto Mono" w:hAnsi="Roboto Mono"/>
+          <w:color w:val="37474f"/>
+          <w:sz w:val="18"/>
+          <w:szCs w:val="18"/>
+          <w:rtl w:val="0"/>
+        </w:rPr>
+        <w:t xml:space="preserve">                                        </w:t>
+      </w:r>
+      <w:r>
+        <w:rPr>
+          <w:rFonts w:ascii="Roboto Mono" w:cs="Roboto Mono" w:eastAsia="Roboto Mono" w:hAnsi="Roboto Mono"/>
+          <w:color w:val="188038"/>
+          <w:sz w:val="18"/>
+          <w:szCs w:val="18"/>
+          <w:rtl w:val="0"/>
+        </w:rPr>
+        <w:t xml:space="preserve">'operational'</w:t>
+      </w:r>
+      <w:r>
+        <w:rPr>
+          <w:rFonts w:ascii="Roboto Mono" w:cs="Roboto Mono" w:eastAsia="Roboto Mono" w:hAnsi="Roboto Mono"/>
+          <w:color w:val="37474f"/>
+          <w:sz w:val="18"/>
+          <w:szCs w:val="18"/>
+          <w:rtl w:val="0"/>
+        </w:rPr>
+        <w:t xml:space="preserve"> : {</w:t>
+      </w:r>
+      <w:r>
+        <w:rPr>
+          <w:rFonts w:ascii="Roboto Mono" w:cs="Roboto Mono" w:eastAsia="Roboto Mono" w:hAnsi="Roboto Mono"/>
+          <w:color w:val="188038"/>
+          <w:sz w:val="18"/>
+          <w:szCs w:val="18"/>
+          <w:rtl w:val="0"/>
+        </w:rPr>
+        <w:t xml:space="preserve">'type'</w:t>
+      </w:r>
+      <w:r>
+        <w:rPr>
+          <w:rFonts w:ascii="Roboto Mono" w:cs="Roboto Mono" w:eastAsia="Roboto Mono" w:hAnsi="Roboto Mono"/>
+          <w:color w:val="37474f"/>
+          <w:sz w:val="18"/>
+          <w:szCs w:val="18"/>
+          <w:rtl w:val="0"/>
+        </w:rPr>
+        <w:t xml:space="preserve"> : </w:t>
+      </w:r>
+      <w:r>
+        <w:rPr>
+          <w:rFonts w:ascii="Roboto Mono" w:cs="Roboto Mono" w:eastAsia="Roboto Mono" w:hAnsi="Roboto Mono"/>
+          <w:color w:val="188038"/>
+          <w:sz w:val="18"/>
+          <w:szCs w:val="18"/>
+          <w:rtl w:val="0"/>
+        </w:rPr>
+        <w:t xml:space="preserve">'boolean'</w:t>
+      </w:r>
+      <w:r>
+        <w:rPr>
+          <w:rFonts w:ascii="Roboto Mono" w:cs="Roboto Mono" w:eastAsia="Roboto Mono" w:hAnsi="Roboto Mono"/>
+          <w:color w:val="37474f"/>
+          <w:sz w:val="18"/>
+          <w:szCs w:val="18"/>
+          <w:rtl w:val="0"/>
+        </w:rPr>
+        <w:t xml:space="preserve">},</w:t>
+      </w:r>
+    </w:p>
+    <w:p>
+      <w:pPr>
+        <w:rPr>
+          <w:rFonts w:ascii="Roboto Mono" w:cs="Roboto Mono" w:eastAsia="Roboto Mono" w:hAnsi="Roboto Mono"/>
+          <w:color w:val="37474f"/>
+          <w:sz w:val="18"/>
+          <w:szCs w:val="18"/>
+        </w:rPr>
+      </w:pPr>
+      <w:r>
+        <w:rPr>
+          <w:rFonts w:ascii="Roboto Mono" w:cs="Roboto Mono" w:eastAsia="Roboto Mono" w:hAnsi="Roboto Mono"/>
+          <w:color w:val="37474f"/>
+          <w:sz w:val="18"/>
+          <w:szCs w:val="18"/>
+          <w:rtl w:val="0"/>
+        </w:rPr>
+        <w:t xml:space="preserve">                                        </w:t>
+      </w:r>
+      <w:r>
+        <w:rPr>
+          <w:rFonts w:ascii="Roboto Mono" w:cs="Roboto Mono" w:eastAsia="Roboto Mono" w:hAnsi="Roboto Mono"/>
+          <w:color w:val="188038"/>
+          <w:sz w:val="18"/>
+          <w:szCs w:val="18"/>
+          <w:rtl w:val="0"/>
+        </w:rPr>
+        <w:t xml:space="preserve">'food_quality'</w:t>
+      </w:r>
+      <w:r>
+        <w:rPr>
+          <w:rFonts w:ascii="Roboto Mono" w:cs="Roboto Mono" w:eastAsia="Roboto Mono" w:hAnsi="Roboto Mono"/>
+          <w:color w:val="37474f"/>
+          <w:sz w:val="18"/>
+          <w:szCs w:val="18"/>
+          <w:rtl w:val="0"/>
+        </w:rPr>
+        <w:t xml:space="preserve"> : {</w:t>
+      </w:r>
+      <w:r>
+        <w:rPr>
+          <w:rFonts w:ascii="Roboto Mono" w:cs="Roboto Mono" w:eastAsia="Roboto Mono" w:hAnsi="Roboto Mono"/>
+          <w:color w:val="188038"/>
+          <w:sz w:val="18"/>
+          <w:szCs w:val="18"/>
+          <w:rtl w:val="0"/>
+        </w:rPr>
+        <w:t xml:space="preserve">'type'</w:t>
+      </w:r>
+      <w:r>
+        <w:rPr>
+          <w:rFonts w:ascii="Roboto Mono" w:cs="Roboto Mono" w:eastAsia="Roboto Mono" w:hAnsi="Roboto Mono"/>
+          <w:color w:val="37474f"/>
+          <w:sz w:val="18"/>
+          <w:szCs w:val="18"/>
+          <w:rtl w:val="0"/>
+        </w:rPr>
+        <w:t xml:space="preserve"> : </w:t>
+      </w:r>
+      <w:r>
+        <w:rPr>
+          <w:rFonts w:ascii="Roboto Mono" w:cs="Roboto Mono" w:eastAsia="Roboto Mono" w:hAnsi="Roboto Mono"/>
+          <w:color w:val="188038"/>
+          <w:sz w:val="18"/>
+          <w:szCs w:val="18"/>
+          <w:rtl w:val="0"/>
+        </w:rPr>
+        <w:t xml:space="preserve">'boolean'</w:t>
+      </w:r>
+      <w:r>
+        <w:rPr>
+          <w:rFonts w:ascii="Roboto Mono" w:cs="Roboto Mono" w:eastAsia="Roboto Mono" w:hAnsi="Roboto Mono"/>
+          <w:color w:val="37474f"/>
+          <w:sz w:val="18"/>
+          <w:szCs w:val="18"/>
+          <w:rtl w:val="0"/>
+        </w:rPr>
+        <w:t xml:space="preserve">},</w:t>
+      </w:r>
+    </w:p>
+    <w:p>
+      <w:pPr>
+        <w:rPr>
+          <w:rFonts w:ascii="Roboto Mono" w:cs="Roboto Mono" w:eastAsia="Roboto Mono" w:hAnsi="Roboto Mono"/>
+          <w:color w:val="37474f"/>
+          <w:sz w:val="18"/>
+          <w:szCs w:val="18"/>
+        </w:rPr>
+      </w:pPr>
+      <w:r>
+        <w:rPr>
+          <w:rFonts w:ascii="Roboto Mono" w:cs="Roboto Mono" w:eastAsia="Roboto Mono" w:hAnsi="Roboto Mono"/>
+          <w:color w:val="37474f"/>
+          <w:sz w:val="18"/>
+          <w:szCs w:val="18"/>
+          <w:rtl w:val="0"/>
+        </w:rPr>
+        <w:t xml:space="preserve">                                        </w:t>
+      </w:r>
+      <w:r>
+        <w:rPr>
+          <w:rFonts w:ascii="Roboto Mono" w:cs="Roboto Mono" w:eastAsia="Roboto Mono" w:hAnsi="Roboto Mono"/>
+          <w:color w:val="188038"/>
+          <w:sz w:val="18"/>
+          <w:szCs w:val="18"/>
+          <w:rtl w:val="0"/>
+        </w:rPr>
+        <w:t xml:space="preserve">'service'</w:t>
+      </w:r>
+      <w:r>
+        <w:rPr>
+          <w:rFonts w:ascii="Roboto Mono" w:cs="Roboto Mono" w:eastAsia="Roboto Mono" w:hAnsi="Roboto Mono"/>
+          <w:color w:val="37474f"/>
+          <w:sz w:val="18"/>
+          <w:szCs w:val="18"/>
+          <w:rtl w:val="0"/>
+        </w:rPr>
+        <w:t xml:space="preserve"> : {</w:t>
+      </w:r>
+      <w:r>
+        <w:rPr>
+          <w:rFonts w:ascii="Roboto Mono" w:cs="Roboto Mono" w:eastAsia="Roboto Mono" w:hAnsi="Roboto Mono"/>
+          <w:color w:val="188038"/>
+          <w:sz w:val="18"/>
+          <w:szCs w:val="18"/>
+          <w:rtl w:val="0"/>
+        </w:rPr>
+        <w:t xml:space="preserve">'type'</w:t>
+      </w:r>
+      <w:r>
+        <w:rPr>
+          <w:rFonts w:ascii="Roboto Mono" w:cs="Roboto Mono" w:eastAsia="Roboto Mono" w:hAnsi="Roboto Mono"/>
+          <w:color w:val="37474f"/>
+          <w:sz w:val="18"/>
+          <w:szCs w:val="18"/>
+          <w:rtl w:val="0"/>
+        </w:rPr>
+        <w:t xml:space="preserve"> : </w:t>
+      </w:r>
+      <w:r>
+        <w:rPr>
+          <w:rFonts w:ascii="Roboto Mono" w:cs="Roboto Mono" w:eastAsia="Roboto Mono" w:hAnsi="Roboto Mono"/>
+          <w:color w:val="188038"/>
+          <w:sz w:val="18"/>
+          <w:szCs w:val="18"/>
+          <w:rtl w:val="0"/>
+        </w:rPr>
+        <w:t xml:space="preserve">'boolean'</w:t>
+      </w:r>
+      <w:r>
+        <w:rPr>
+          <w:rFonts w:ascii="Roboto Mono" w:cs="Roboto Mono" w:eastAsia="Roboto Mono" w:hAnsi="Roboto Mono"/>
+          <w:color w:val="37474f"/>
+          <w:sz w:val="18"/>
+          <w:szCs w:val="18"/>
+          <w:rtl w:val="0"/>
+        </w:rPr>
+        <w:t xml:space="preserve">}</w:t>
+      </w:r>
+    </w:p>
+    <w:p>
+      <w:pPr>
+        <w:rPr>
+          <w:rFonts w:ascii="Roboto Mono" w:cs="Roboto Mono" w:eastAsia="Roboto Mono" w:hAnsi="Roboto Mono"/>
+          <w:color w:val="37474f"/>
+          <w:sz w:val="18"/>
+          <w:szCs w:val="18"/>
+        </w:rPr>
+      </w:pPr>
+      <w:r>
+        <w:rPr>
+          <w:rFonts w:ascii="Roboto Mono" w:cs="Roboto Mono" w:eastAsia="Roboto Mono" w:hAnsi="Roboto Mono"/>
+          <w:color w:val="37474f"/>
+          <w:sz w:val="18"/>
+          <w:szCs w:val="18"/>
+          <w:rtl w:val="0"/>
+        </w:rPr>
+        <w:t xml:space="preserve">                                        }</w:t>
+      </w:r>
+    </w:p>
+    <w:p>
+      <w:pPr>
+        <w:rPr>
+          <w:rFonts w:ascii="Roboto Mono" w:cs="Roboto Mono" w:eastAsia="Roboto Mono" w:hAnsi="Roboto Mono"/>
+          <w:color w:val="37474f"/>
+          <w:sz w:val="18"/>
+          <w:szCs w:val="18"/>
+        </w:rPr>
+      </w:pPr>
+      <w:r>
+        <w:rPr>
+          <w:rFonts w:ascii="Roboto Mono" w:cs="Roboto Mono" w:eastAsia="Roboto Mono" w:hAnsi="Roboto Mono"/>
+          <w:color w:val="37474f"/>
+          <w:sz w:val="18"/>
+          <w:szCs w:val="18"/>
+          <w:rtl w:val="0"/>
+        </w:rPr>
+        <w:t xml:space="preserve">                                    }</w:t>
+      </w:r>
+    </w:p>
+    <w:p>
+      <w:pPr>
+        <w:rPr>
+          <w:rFonts w:ascii="Roboto Mono" w:cs="Roboto Mono" w:eastAsia="Roboto Mono" w:hAnsi="Roboto Mono"/>
+          <w:color w:val="37474f"/>
+          <w:sz w:val="18"/>
+          <w:szCs w:val="18"/>
+        </w:rPr>
+      </w:pPr>
+      <w:r>
+        <w:rPr>
+          <w:rFonts w:ascii="Roboto Mono" w:cs="Roboto Mono" w:eastAsia="Roboto Mono" w:hAnsi="Roboto Mono"/>
+          <w:color w:val="37474f"/>
+          <w:sz w:val="18"/>
+          <w:szCs w:val="18"/>
+          <w:rtl w:val="0"/>
+        </w:rPr>
+        <w:t xml:space="preserve">                                }</w:t>
+      </w:r>
+    </w:p>
+    <w:p>
+      <w:pPr>
+        <w:rPr>
+          <w:rFonts w:ascii="Roboto Mono" w:cs="Roboto Mono" w:eastAsia="Roboto Mono" w:hAnsi="Roboto Mono"/>
+          <w:color w:val="37474f"/>
+          <w:sz w:val="18"/>
+          <w:szCs w:val="18"/>
+        </w:rPr>
+      </w:pPr>
+      <w:r>
+        <w:rPr>
+          <w:rFonts w:ascii="Roboto Mono" w:cs="Roboto Mono" w:eastAsia="Roboto Mono" w:hAnsi="Roboto Mono"/>
+          <w:color w:val="37474f"/>
+          <w:sz w:val="18"/>
+          <w:szCs w:val="18"/>
+          <w:rtl w:val="0"/>
+        </w:rPr>
+        <w:t xml:space="preserve">                        }</w:t>
+      </w:r>
+    </w:p>
+    <w:p>
+      <w:pPr>
+        <w:rPr>
+          <w:rFonts w:ascii="Roboto Mono" w:cs="Roboto Mono" w:eastAsia="Roboto Mono" w:hAnsi="Roboto Mono"/>
+          <w:color w:val="37474f"/>
+          <w:sz w:val="18"/>
+          <w:szCs w:val="18"/>
+        </w:rPr>
+      </w:pPr>
+      <w:r>
+        <w:rPr>
+          <w:rFonts w:ascii="Roboto Mono" w:cs="Roboto Mono" w:eastAsia="Roboto Mono" w:hAnsi="Roboto Mono"/>
+          <w:color w:val="37474f"/>
+          <w:sz w:val="18"/>
+          <w:szCs w:val="18"/>
+          <w:rtl w:val="0"/>
+        </w:rPr>
+        <w:t xml:space="preserve">                    }</w:t>
+      </w:r>
+    </w:p>
+    <w:p>
+      <w:pPr>
+        <w:rPr>
+          <w:rFonts w:ascii="Roboto Mono" w:cs="Roboto Mono" w:eastAsia="Roboto Mono" w:hAnsi="Roboto Mono"/>
+          <w:color w:val="37474f"/>
+          <w:sz w:val="18"/>
+          <w:szCs w:val="18"/>
+        </w:rPr>
+      </w:pPr>
+      <w:r>
+        <w:rPr>
+          <w:rFonts w:ascii="Roboto Mono" w:cs="Roboto Mono" w:eastAsia="Roboto Mono" w:hAnsi="Roboto Mono"/>
+          <w:color w:val="37474f"/>
+          <w:sz w:val="18"/>
+          <w:szCs w:val="18"/>
+          <w:rtl w:val="0"/>
+        </w:rPr>
+        <w:t xml:space="preserve">        ) </w:t>
+      </w:r>
+      <w:r>
+        <w:rPr>
+          <w:rFonts w:ascii="Roboto Mono" w:cs="Roboto Mono" w:eastAsia="Roboto Mono" w:hAnsi="Roboto Mono"/>
+          <w:color w:val="1967d2"/>
+          <w:sz w:val="18"/>
+          <w:szCs w:val="18"/>
+          <w:rtl w:val="0"/>
+        </w:rPr>
+        <w:t xml:space="preserve">AS</w:t>
+      </w:r>
+      <w:r>
+        <w:rPr>
+          <w:rFonts w:ascii="Roboto Mono" w:cs="Roboto Mono" w:eastAsia="Roboto Mono" w:hAnsi="Roboto Mono"/>
+          <w:color w:val="37474f"/>
+          <w:sz w:val="18"/>
+          <w:szCs w:val="18"/>
+          <w:rtl w:val="0"/>
+        </w:rPr>
+        <w:t xml:space="preserve"> improvement_areas</w:t>
+      </w:r>
+    </w:p>
+    <w:p>
+      <w:pPr>
+        <w:rPr>
+          <w:rFonts w:ascii="Roboto Mono" w:cs="Roboto Mono" w:eastAsia="Roboto Mono" w:hAnsi="Roboto Mono"/>
+          <w:color w:val="37474f"/>
+          <w:sz w:val="18"/>
+          <w:szCs w:val="18"/>
+        </w:rPr>
+      </w:pPr>
+      <w:r>
+        <w:rPr>
+          <w:rFonts w:ascii="Roboto Mono" w:cs="Roboto Mono" w:eastAsia="Roboto Mono" w:hAnsi="Roboto Mono"/>
+          <w:color w:val="37474f"/>
+          <w:sz w:val="18"/>
+          <w:szCs w:val="18"/>
+          <w:rtl w:val="0"/>
+        </w:rPr>
+        <w:t xml:space="preserve">    </w:t>
+      </w:r>
+      <w:r>
+        <w:rPr>
+          <w:rFonts w:ascii="Roboto Mono" w:cs="Roboto Mono" w:eastAsia="Roboto Mono" w:hAnsi="Roboto Mono"/>
+          <w:color w:val="1967d2"/>
+          <w:sz w:val="18"/>
+          <w:szCs w:val="18"/>
+          <w:rtl w:val="0"/>
+        </w:rPr>
+        <w:t xml:space="preserve">FROM</w:t>
+      </w:r>
+      <w:r>
+        <w:rPr>
+          <w:rFonts w:ascii="Roboto Mono" w:cs="Roboto Mono" w:eastAsia="Roboto Mono" w:hAnsi="Roboto Mono"/>
+          <w:color w:val="37474f"/>
+          <w:sz w:val="18"/>
+          <w:szCs w:val="18"/>
+          <w:rtl w:val="0"/>
+        </w:rPr>
+        <w:t xml:space="preserve"> TASTYBYTES_ANALYTICS.</w:t>
+      </w:r>
+      <w:r>
+        <w:rPr>
+          <w:rFonts w:ascii="Roboto Mono" w:cs="Roboto Mono" w:eastAsia="Roboto Mono" w:hAnsi="Roboto Mono"/>
+          <w:color w:val="1967d2"/>
+          <w:sz w:val="18"/>
+          <w:szCs w:val="18"/>
+          <w:rtl w:val="0"/>
+        </w:rPr>
+        <w:t xml:space="preserve">RAW</w:t>
+      </w:r>
+      <w:r>
+        <w:rPr>
+          <w:rFonts w:ascii="Roboto Mono" w:cs="Roboto Mono" w:eastAsia="Roboto Mono" w:hAnsi="Roboto Mono"/>
+          <w:color w:val="37474f"/>
+          <w:sz w:val="18"/>
+          <w:szCs w:val="18"/>
+          <w:rtl w:val="0"/>
+        </w:rPr>
+        <w:t xml:space="preserve">.TRUCK_REVIEWS r</w:t>
+      </w:r>
+    </w:p>
+    <w:p>
+      <w:pPr>
+        <w:spacing w:after="0" w:lineRule="auto"/>
+        <w:rPr>
+          <w:rFonts w:ascii="Roboto Mono" w:cs="Roboto Mono" w:eastAsia="Roboto Mono" w:hAnsi="Roboto Mono"/>
+          <w:color w:val="37474f"/>
+          <w:sz w:val="18"/>
+          <w:szCs w:val="18"/>
+        </w:rPr>
+      </w:pPr>
+      <w:r>
+        <w:rPr>
+          <w:rtl w:val="0"/>
+        </w:rPr>
+      </w:r>
+    </w:p>
+    <w:p>
+      <w:pPr>
+        <w:rPr/>
+      </w:pPr>
+      <w:r>
+        <w:rPr>
+          <w:rtl w:val="0"/>
+        </w:rPr>
+        <w:t xml:space="preserve"></w:t>
+      </w:r>
+    </w:p>
+    <w:p>
+      <w:pPr>
         <w:numPr>
           <w:ilvl w:val="0"/>
           <w:numId w:val="24"/>
@@ -2565,7 +3531,7 @@
           <w:bCs w:val="1"/>
           <w:rtl w:val="0"/>
         </w:rPr>
-        <w:t xml:space="preserve">s3://chind-snowpipe-484577546576-us-west2/</w:t>
+        <w:t xml:space="preserve"> S3 BUCKET URL TO BE PROVIDED.</w:t>
       </w:r>
     </w:p>
     <w:p>
@@ -2584,6 +3550,7 @@
           <w:rtl w:val="0"/>
         </w:rPr>
         <w:t xml:space="preserve">Files should be ingested into a RAW table in the raw format along with some useful metadata. RAW table needs the following columns:</w:t>
+        <w:tab/>
       </w:r>
     </w:p>
     <w:p>
@@ -2693,7 +3660,7 @@
           <w:bCs w:val="1"/>
           <w:rtl w:val="0"/>
         </w:rPr>
-        <w:t xml:space="preserve">arn:aws:sns:us-west-2:484577546576:chind_snowpipe_data_gen</w:t>
+        <w:t xml:space="preserve"> SNS TOPIC ARN TO BE PROVIDED</w:t>
       </w:r>
     </w:p>
     <w:p>
@@ -4163,10 +5130,12 @@
       </w:r>
       <w:r>
         <w:rPr>
+          <w:b w:val="1"/>
+          <w:bCs w:val="1"/>
           <w:highlight w:val="yellow"/>
           <w:rtl w:val="0"/>
         </w:rPr>
-        <w:t xml:space="preserve">VNNCTQD.GNB15348</w:t>
+        <w:t xml:space="preserve">HACKATHON MAIN ACCOUNT ID TO BE PROVIDED</w:t>
       </w:r>
     </w:p>
     <w:p>
@@ -6050,12 +7019,12 @@
           <wp:inline distB="19050" distT="19050" distL="19050" distR="19050">
             <wp:extent cx="5943600" cy="2603500"/>
             <wp:effectExtent b="0" l="0" r="0" t="0"/>
-            <wp:docPr id="2" name="image2.png"/>
+            <wp:docPr id="2" name="image4.png"/>
             <a:graphic>
               <a:graphicData uri="http://schemas.openxmlformats.org/drawingml/2006/picture">
                 <pic:pic>
                   <pic:nvPicPr>
-                    <pic:cNvPr id="0" name="image2.png"/>
+                    <pic:cNvPr id="0" name="image4.png"/>
                     <pic:cNvPicPr preferRelativeResize="0"/>
                   </pic:nvPicPr>
                   <pic:blipFill>
@@ -6508,12 +7477,12 @@
           <wp:inline distB="114300" distT="114300" distL="114300" distR="114300">
             <wp:extent cx="5943600" cy="2959100"/>
             <wp:effectExtent b="0" l="0" r="0" t="0"/>
-            <wp:docPr id="3" name="image4.png"/>
+            <wp:docPr id="3" name="image2.png"/>
             <a:graphic>
               <a:graphicData uri="http://schemas.openxmlformats.org/drawingml/2006/picture">
                 <pic:pic>
                   <pic:nvPicPr>
-                    <pic:cNvPr id="0" name="image4.png"/>
+                    <pic:cNvPr id="0" name="image2.png"/>
                     <pic:cNvPicPr preferRelativeResize="0"/>
                   </pic:nvPicPr>
                   <pic:blipFill>

</xml_diff>